<commit_message>
animations implementation + documentation done
</commit_message>
<xml_diff>
--- a/docs/dev_documentation/20151221_documentatie_animaties_1.0.docx
+++ b/docs/dev_documentation/20151221_documentatie_animaties_1.0.docx
@@ -152,6 +152,7 @@
         <w:dataBinding w:prefixMappings="xmlns:ns0='http://purl.org/dc/elements/1.1/' xmlns:ns1='http://schemas.openxmlformats.org/package/2006/metadata/core-properties' " w:xpath="/ns1:coreProperties[1]/ns0:subject[1]" w:storeItemID="{6C3C8BC8-F283-45AE-878A-BAB7291924A1}"/>
         <w:text/>
       </w:sdtPr>
+      <w:sdtEndPr/>
       <w:sdtContent>
         <w:p>
           <w:pPr>
@@ -254,6 +255,7 @@
                                 <w:calendar w:val="gregorian"/>
                               </w:date>
                             </w:sdtPr>
+                            <w:sdtEndPr/>
                             <w:sdtContent>
                               <w:p>
                                 <w:pPr>
@@ -300,6 +302,7 @@
                                 <w:dataBinding w:prefixMappings="xmlns:ns0='http://schemas.openxmlformats.org/officeDocument/2006/extended-properties' " w:xpath="/ns0:Properties[1]/ns0:Company[1]" w:storeItemID="{6668398D-A668-4E3E-A5EB-62B293D839F1}"/>
                                 <w:text/>
                               </w:sdtPr>
+                              <w:sdtEndPr/>
                               <w:sdtContent>
                                 <w:r>
                                   <w:rPr>
@@ -331,6 +334,7 @@
                                 <w:dataBinding w:prefixMappings="xmlns:ns0='http://schemas.microsoft.com/office/2006/coverPageProps' " w:xpath="/ns0:CoverPageProperties[1]/ns0:CompanyAddress[1]" w:storeItemID="{55AF091B-3C7A-41E3-B477-F2FDAA23CFDA}"/>
                                 <w:text/>
                               </w:sdtPr>
+                              <w:sdtEndPr/>
                               <w:sdtContent>
                                 <w:r>
                                   <w:rPr>
@@ -390,6 +394,7 @@
                           <w:calendar w:val="gregorian"/>
                         </w:date>
                       </w:sdtPr>
+                      <w:sdtEndPr/>
                       <w:sdtContent>
                         <w:p>
                           <w:pPr>
@@ -436,6 +441,7 @@
                           <w:dataBinding w:prefixMappings="xmlns:ns0='http://schemas.openxmlformats.org/officeDocument/2006/extended-properties' " w:xpath="/ns0:Properties[1]/ns0:Company[1]" w:storeItemID="{6668398D-A668-4E3E-A5EB-62B293D839F1}"/>
                           <w:text/>
                         </w:sdtPr>
+                        <w:sdtEndPr/>
                         <w:sdtContent>
                           <w:r>
                             <w:rPr>
@@ -467,6 +473,7 @@
                           <w:dataBinding w:prefixMappings="xmlns:ns0='http://schemas.microsoft.com/office/2006/coverPageProps' " w:xpath="/ns0:CoverPageProperties[1]/ns0:CompanyAddress[1]" w:storeItemID="{55AF091B-3C7A-41E3-B477-F2FDAA23CFDA}"/>
                           <w:text/>
                         </w:sdtPr>
+                        <w:sdtEndPr/>
                         <w:sdtContent>
                           <w:r>
                             <w:rPr>
@@ -541,20 +548,22 @@
         </w:drawing>
       </w:r>
     </w:p>
+    <w:p/>
     <w:p>
-      <w:bookmarkStart w:id="0" w:name="_GoBack"/>
-      <w:bookmarkEnd w:id="0"/>
+      <w:pPr>
+        <w:pStyle w:val="Heading2"/>
+      </w:pPr>
+      <w:r>
+        <w:br w:type="page"/>
+      </w:r>
     </w:p>
     <w:p>
       <w:pPr>
         <w:pStyle w:val="Heading1"/>
       </w:pPr>
       <w:r>
-        <w:br w:type="page"/>
-      </w:r>
-      <w:r>
         <w:lastRenderedPageBreak/>
-        <w:t>Hostiles</w:t>
+        <w:t>Gedrag</w:t>
       </w:r>
     </w:p>
     <w:p>
@@ -562,10 +571,18 @@
         <w:pStyle w:val="Heading2"/>
       </w:pPr>
       <w:r>
-        <w:t>Common ufo</w:t>
+        <w:t>Hostiles</w:t>
       </w:r>
     </w:p>
     <w:p>
+      <w:pPr>
+        <w:pStyle w:val="Heading3"/>
+      </w:pPr>
+      <w:r>
+        <w:t>Common ufo</w:t>
+      </w:r>
+    </w:p>
+    <w:p>
       <w:r>
         <w:t xml:space="preserve">De ufo’s zullen het hoofddoel zijn van de speler. </w:t>
       </w:r>
@@ -587,7 +604,7 @@
     </w:p>
     <w:p>
       <w:pPr>
-        <w:pStyle w:val="Heading2"/>
+        <w:pStyle w:val="Heading3"/>
       </w:pPr>
       <w:r>
         <w:t>Armed ufo</w:t>
@@ -600,7 +617,7 @@
     </w:p>
     <w:p>
       <w:pPr>
-        <w:pStyle w:val="Heading2"/>
+        <w:pStyle w:val="Heading3"/>
       </w:pPr>
       <w:r>
         <w:t>Level boss</w:t>
@@ -620,7 +637,7 @@
     </w:p>
     <w:p>
       <w:pPr>
-        <w:pStyle w:val="Heading2"/>
+        <w:pStyle w:val="Heading3"/>
       </w:pPr>
       <w:r>
         <w:t>Ejected alien</w:t>
@@ -633,7 +650,7 @@
     </w:p>
     <w:p>
       <w:pPr>
-        <w:pStyle w:val="Heading1"/>
+        <w:pStyle w:val="Heading2"/>
       </w:pPr>
       <w:r>
         <w:t>Friendly</w:t>
@@ -641,7 +658,7 @@
     </w:p>
     <w:p>
       <w:pPr>
-        <w:pStyle w:val="Heading2"/>
+        <w:pStyle w:val="Heading3"/>
       </w:pPr>
       <w:r>
         <w:t>Hero</w:t>
@@ -715,7 +732,7 @@
     <w:p/>
     <w:p>
       <w:pPr>
-        <w:pStyle w:val="Heading2"/>
+        <w:pStyle w:val="Heading3"/>
       </w:pPr>
       <w:r>
         <w:t>Companion</w:t>
@@ -728,11 +745,23 @@
       <w:r>
         <w:t xml:space="preserve">wanneer een ufo wel wordt vernietigd. </w:t>
       </w:r>
+      <w:r>
+        <w:t xml:space="preserve">In een later stadium van ontwikkeling zullen de verdiende bonuspunten (de hoeveelheid bovenop de normale waarde) ‘uitgereikt’ worden door de companion. </w:t>
+      </w:r>
     </w:p>
     <w:p>
       <w:r>
-        <w:t xml:space="preserve"> </w:t>
-      </w:r>
+        <w:t>Voorbeeld:</w:t>
+      </w:r>
+      <w:r>
+        <w:br/>
+        <w:t>Speler vernietigt een ufo en krijgt de standaard</w:t>
+      </w:r>
+      <w:r>
+        <w:t xml:space="preserve"> 100 punten. Omdat de ufo op een bepaalde afstand van de speler was krijgt de speler 25 punten extra, waardoor het totaal op 125 uit komt. Op dit moment verschijnt “25” bij de companion met twee duimen omhoog.</w:t>
+      </w:r>
+      <w:bookmarkStart w:id="0" w:name="_GoBack"/>
+      <w:bookmarkEnd w:id="0"/>
     </w:p>
     <w:sectPr>
       <w:pgSz w:w="11906" w:h="16838"/>
@@ -1416,6 +1445,28 @@
       <w:szCs w:val="26"/>
     </w:rPr>
   </w:style>
+  <w:style w:type="paragraph" w:styleId="Heading3">
+    <w:name w:val="heading 3"/>
+    <w:basedOn w:val="Normal"/>
+    <w:next w:val="Normal"/>
+    <w:link w:val="Heading3Char"/>
+    <w:uiPriority w:val="9"/>
+    <w:unhideWhenUsed/>
+    <w:qFormat/>
+    <w:rsid w:val="005C0812"/>
+    <w:pPr>
+      <w:keepNext/>
+      <w:keepLines/>
+      <w:spacing w:before="40" w:after="0"/>
+      <w:outlineLvl w:val="2"/>
+    </w:pPr>
+    <w:rPr>
+      <w:rFonts w:asciiTheme="majorHAnsi" w:eastAsiaTheme="majorEastAsia" w:hAnsiTheme="majorHAnsi" w:cstheme="majorBidi"/>
+      <w:color w:val="1F4D78" w:themeColor="accent1" w:themeShade="7F"/>
+      <w:sz w:val="24"/>
+      <w:szCs w:val="24"/>
+    </w:rPr>
+  </w:style>
   <w:style w:type="character" w:default="1" w:styleId="DefaultParagraphFont">
     <w:name w:val="Default Paragraph Font"/>
     <w:uiPriority w:val="1"/>
@@ -1504,6 +1555,19 @@
       <w:ind w:left="720"/>
       <w:contextualSpacing/>
     </w:pPr>
+  </w:style>
+  <w:style w:type="character" w:customStyle="1" w:styleId="Heading3Char">
+    <w:name w:val="Heading 3 Char"/>
+    <w:basedOn w:val="DefaultParagraphFont"/>
+    <w:link w:val="Heading3"/>
+    <w:uiPriority w:val="9"/>
+    <w:rsid w:val="005C0812"/>
+    <w:rPr>
+      <w:rFonts w:asciiTheme="majorHAnsi" w:eastAsiaTheme="majorEastAsia" w:hAnsiTheme="majorHAnsi" w:cstheme="majorBidi"/>
+      <w:color w:val="1F4D78" w:themeColor="accent1" w:themeShade="7F"/>
+      <w:sz w:val="24"/>
+      <w:szCs w:val="24"/>
+    </w:rPr>
   </w:style>
 </w:styles>
 </file>
@@ -1644,6 +1708,8 @@
     <w:rsidRoot w:val="008D7C56"/>
     <w:rsid w:val="002E746F"/>
     <w:rsid w:val="008D7C56"/>
+    <w:rsid w:val="00B74C8A"/>
+    <w:rsid w:val="00E308F1"/>
   </w:rsids>
   <m:mathPr>
     <m:mathFont m:val="Cambria Math"/>

</xml_diff>